<commit_message>
.tmp img to .png updated
</commit_message>
<xml_diff>
--- a/_posts/Posts.docx
+++ b/_posts/Posts.docx
@@ -6,12 +6,32 @@
       <w:pPr>
         <w:pStyle w:val="Heading1"/>
       </w:pPr>
+      <w:bookmarkStart w:id="0" w:name="_GoBack"/>
+      <w:r>
+        <w:t>2019-12-01</w:t>
+      </w:r>
+      <w:r>
+        <w:t>-</w:t>
+      </w:r>
+      <w:r>
+        <w:t xml:space="preserve">Python </w:t>
+      </w:r>
+      <w:r>
+        <w:t>-</w:t>
+      </w:r>
       <w:r>
         <w:t>Set Python Path</w:t>
       </w:r>
+      <w:r>
+        <w:t xml:space="preserve"> in Windows</w:t>
+      </w:r>
     </w:p>
+    <w:bookmarkEnd w:id="0"/>
     <w:p/>
     <w:p>
+      <w:pPr>
+        <w:pStyle w:val="Output"/>
+      </w:pPr>
       <w:r>
         <w:t>C:\Python27</w:t>
       </w:r>
@@ -206,8 +226,6 @@
           </wp:inline>
         </w:drawing>
       </w:r>
-      <w:bookmarkStart w:id="0" w:name="_GoBack"/>
-      <w:bookmarkEnd w:id="0"/>
     </w:p>
     <w:sectPr>
       <w:footerReference w:type="default" r:id="rId12"/>
@@ -8151,6 +8169,7 @@
   <w:style w:type="character" w:default="1" w:styleId="DefaultParagraphFont">
     <w:name w:val="Default Paragraph Font"/>
     <w:uiPriority w:val="1"/>
+    <w:semiHidden/>
     <w:unhideWhenUsed/>
   </w:style>
   <w:style w:type="table" w:default="1" w:styleId="TableNormal">
@@ -9815,7 +9834,7 @@
 </file>
 
 <file path=customXml/itemProps3.xml><?xml version="1.0" encoding="utf-8"?>
-<ds:datastoreItem xmlns:ds="http://schemas.openxmlformats.org/officeDocument/2006/customXml" ds:itemID="{FA57FA70-147D-4076-B7D6-39EAE5DD3BA0}">
+<ds:datastoreItem xmlns:ds="http://schemas.openxmlformats.org/officeDocument/2006/customXml" ds:itemID="{808F6F38-34C9-4225-89B1-9BAE36F68C47}">
   <ds:schemaRefs>
     <ds:schemaRef ds:uri="http://schemas.openxmlformats.org/officeDocument/2006/bibliography"/>
   </ds:schemaRefs>

</xml_diff>